<commit_message>
updated to estimate qmin daily, need to insert break, so it doesn't try to use forecast data past the FC season
</commit_message>
<xml_diff>
--- a/meta.docx
+++ b/meta.docx
@@ -1,6 +1,6 @@
 
 <file path=word/document.xml><?xml version="1.0" encoding="utf-8"?>
-<w:document xmlns:wpc="http://schemas.microsoft.com/office/word/2010/wordprocessingCanvas" xmlns:cx="http://schemas.microsoft.com/office/drawing/2014/chartex" xmlns:cx1="http://schemas.microsoft.com/office/drawing/2015/9/8/chartex" xmlns:cx2="http://schemas.microsoft.com/office/drawing/2015/10/21/chartex" xmlns:cx3="http://schemas.microsoft.com/office/drawing/2016/5/9/chartex" xmlns:cx4="http://schemas.microsoft.com/office/drawing/2016/5/10/chartex" xmlns:cx5="http://schemas.microsoft.com/office/drawing/2016/5/11/chartex" xmlns:cx6="http://schemas.microsoft.com/office/drawing/2016/5/12/chartex" xmlns:cx7="http://schemas.microsoft.com/office/drawing/2016/5/13/chartex" xmlns:cx8="http://schemas.microsoft.com/office/drawing/2016/5/14/chartex" xmlns:mc="http://schemas.openxmlformats.org/markup-compatibility/2006" xmlns:aink="http://schemas.microsoft.com/office/drawing/2016/ink" xmlns:am3d="http://schemas.microsoft.com/office/drawing/2017/model3d" xmlns:o="urn:schemas-microsoft-com:office:office" xmlns:r="http://schemas.openxmlformats.org/officeDocument/2006/relationships" xmlns:m="http://schemas.openxmlformats.org/officeDocument/2006/math" xmlns:v="urn:schemas-microsoft-com:vml" xmlns:wp14="http://schemas.microsoft.com/office/word/2010/wordprocessingDrawing" xmlns:wp="http://schemas.openxmlformats.org/drawingml/2006/wordprocessingDrawing" xmlns:w10="urn:schemas-microsoft-com:office:word" xmlns:w="http://schemas.openxmlformats.org/wordprocessingml/2006/main" xmlns:w14="http://schemas.microsoft.com/office/word/2010/wordml" xmlns:w15="http://schemas.microsoft.com/office/word/2012/wordml" xmlns:w16cid="http://schemas.microsoft.com/office/word/2016/wordml/cid" xmlns:w16se="http://schemas.microsoft.com/office/word/2015/wordml/symex" xmlns:wpg="http://schemas.microsoft.com/office/word/2010/wordprocessingGroup" xmlns:wpi="http://schemas.microsoft.com/office/word/2010/wordprocessingInk" xmlns:wne="http://schemas.microsoft.com/office/word/2006/wordml" xmlns:wps="http://schemas.microsoft.com/office/word/2010/wordprocessingShape" mc:Ignorable="w14 w15 w16se w16cid wp14">
+<w:document xmlns:wpc="http://schemas.microsoft.com/office/word/2010/wordprocessingCanvas" xmlns:mc="http://schemas.openxmlformats.org/markup-compatibility/2006" xmlns:o="urn:schemas-microsoft-com:office:office" xmlns:r="http://schemas.openxmlformats.org/officeDocument/2006/relationships" xmlns:m="http://schemas.openxmlformats.org/officeDocument/2006/math" xmlns:v="urn:schemas-microsoft-com:vml" xmlns:wp14="http://schemas.microsoft.com/office/word/2010/wordprocessingDrawing" xmlns:wp="http://schemas.openxmlformats.org/drawingml/2006/wordprocessingDrawing" xmlns:w10="urn:schemas-microsoft-com:office:word" xmlns:w="http://schemas.openxmlformats.org/wordprocessingml/2006/main" xmlns:w14="http://schemas.microsoft.com/office/word/2010/wordml" xmlns:w15="http://schemas.microsoft.com/office/word/2012/wordml" xmlns:wpg="http://schemas.microsoft.com/office/word/2010/wordprocessingGroup" xmlns:wpi="http://schemas.microsoft.com/office/word/2010/wordprocessingInk" xmlns:wne="http://schemas.microsoft.com/office/word/2006/wordml" xmlns:wps="http://schemas.microsoft.com/office/word/2010/wordprocessingShape" mc:Ignorable="w14 w15 wp14">
   <w:body>
     <w:p>
       <w:r>
@@ -46,94 +46,45 @@
       <w:pPr>
         <w:spacing w:after="0"/>
       </w:pPr>
-      <w:proofErr w:type="spellStart"/>
-      <w:r>
-        <w:t>qmin</w:t>
-      </w:r>
-      <w:proofErr w:type="spellEnd"/>
-      <w:r>
-        <w:t xml:space="preserve">= total volume forecast – April 1 flood control space + volume expected prior to April 1 / days </w:t>
-      </w:r>
+      <w:r>
+        <w:t xml:space="preserve">qmin= </w:t>
+      </w:r>
+      <w:r>
+        <w:t>minimum amount to evauate before a given date, plus the expected inflow in that time period</w:t>
+      </w:r>
+      <w:bookmarkStart w:id="0" w:name="_GoBack"/>
+      <w:bookmarkEnd w:id="0"/>
     </w:p>
     <w:p>
       <w:pPr>
         <w:spacing w:line="240" w:lineRule="auto"/>
         <w:contextualSpacing/>
       </w:pPr>
+    </w:p>
+    <w:p>
+      <w:r>
+        <w:t>Change Storage</w:t>
+      </w:r>
+    </w:p>
+    <w:p>
+      <w:pPr>
+        <w:spacing w:after="0"/>
+      </w:pPr>
       <w:r>
         <w:tab/>
-        <w:t xml:space="preserve">- this is currently only occurring every 15 days - need to update to daily </w:t>
-      </w:r>
-    </w:p>
-    <w:p>
-      <w:pPr>
-        <w:spacing w:line="240" w:lineRule="auto"/>
-        <w:contextualSpacing/>
+        <w:t xml:space="preserve">If S is &gt; maxS </w:t>
+      </w:r>
+    </w:p>
+    <w:p>
+      <w:pPr>
+        <w:spacing w:after="0"/>
       </w:pPr>
       <w:r>
         <w:tab/>
-        <w:t xml:space="preserve">- it does not account for current storage </w:t>
-      </w:r>
-      <w:r>
-        <w:t xml:space="preserve">though </w:t>
-      </w:r>
-      <w:r>
-        <w:t xml:space="preserve">- only assessing - given x cumulative inflow, need to </w:t>
-      </w:r>
-      <w:r>
-        <w:t xml:space="preserve">discharge x </w:t>
-      </w:r>
-      <w:proofErr w:type="spellStart"/>
-      <w:r>
-        <w:t>cfs</w:t>
-      </w:r>
-      <w:proofErr w:type="spellEnd"/>
-      <w:r>
-        <w:t xml:space="preserve"> every day - but I think if I </w:t>
-      </w:r>
-      <w:proofErr w:type="spellStart"/>
-      <w:r>
-        <w:t>calc</w:t>
-      </w:r>
-      <w:proofErr w:type="spellEnd"/>
-      <w:r>
-        <w:t xml:space="preserve"> </w:t>
-      </w:r>
-      <w:proofErr w:type="spellStart"/>
-      <w:r>
-        <w:t>qmin</w:t>
-      </w:r>
-      <w:proofErr w:type="spellEnd"/>
-      <w:r>
-        <w:t xml:space="preserve"> every day it’ll actually end up releasing too much?</w:t>
-      </w:r>
-    </w:p>
-    <w:p>
-      <w:pPr>
-        <w:spacing w:line="240" w:lineRule="auto"/>
-        <w:contextualSpacing/>
-      </w:pPr>
-    </w:p>
-    <w:p>
-      <w:r>
-        <w:t>Change Storage</w:t>
-      </w:r>
-    </w:p>
-    <w:p>
-      <w:pPr>
-        <w:spacing w:after="0"/>
-      </w:pPr>
+      </w:r>
       <w:r>
         <w:tab/>
-        <w:t xml:space="preserve">If S is &gt; </w:t>
-      </w:r>
-      <w:proofErr w:type="spellStart"/>
-      <w:r>
-        <w:t>maxS</w:t>
-      </w:r>
-      <w:proofErr w:type="spellEnd"/>
-      <w:r>
-        <w:t xml:space="preserve"> </w:t>
+        <w:t xml:space="preserve">dS = maxS – S – inflow </w:t>
       </w:r>
     </w:p>
     <w:p>
@@ -145,22 +96,7 @@
       </w:r>
       <w:r>
         <w:tab/>
-      </w:r>
-      <w:proofErr w:type="spellStart"/>
-      <w:r>
-        <w:t>dS</w:t>
-      </w:r>
-      <w:proofErr w:type="spellEnd"/>
-      <w:r>
-        <w:t xml:space="preserve"> = </w:t>
-      </w:r>
-      <w:proofErr w:type="spellStart"/>
-      <w:r>
-        <w:t>maxS</w:t>
-      </w:r>
-      <w:proofErr w:type="spellEnd"/>
-      <w:r>
-        <w:t xml:space="preserve"> – S – inflow </w:t>
+        <w:t>qo = -dS</w:t>
       </w:r>
     </w:p>
     <w:p>
@@ -171,21 +107,19 @@
         <w:tab/>
       </w:r>
       <w:r>
+        <w:t xml:space="preserve">else </w:t>
+      </w:r>
+      <w:r>
+        <w:t xml:space="preserve"> qo= Qmin</w:t>
+      </w:r>
+    </w:p>
+    <w:p>
+      <w:pPr>
+        <w:spacing w:after="0"/>
+      </w:pPr>
+      <w:r>
         <w:tab/>
       </w:r>
-      <w:proofErr w:type="spellStart"/>
-      <w:r>
-        <w:t>qo</w:t>
-      </w:r>
-      <w:proofErr w:type="spellEnd"/>
-      <w:r>
-        <w:t xml:space="preserve"> = -</w:t>
-      </w:r>
-      <w:proofErr w:type="spellStart"/>
-      <w:r>
-        <w:t>dS</w:t>
-      </w:r>
-      <w:proofErr w:type="spellEnd"/>
     </w:p>
     <w:p>
       <w:pPr>
@@ -193,60 +127,7 @@
       </w:pPr>
       <w:r>
         <w:tab/>
-      </w:r>
-      <w:proofErr w:type="gramStart"/>
-      <w:r>
-        <w:t xml:space="preserve">else </w:t>
-      </w:r>
-      <w:r>
-        <w:t xml:space="preserve"> </w:t>
-      </w:r>
-      <w:proofErr w:type="spellStart"/>
-      <w:r>
-        <w:t>qo</w:t>
-      </w:r>
-      <w:proofErr w:type="spellEnd"/>
-      <w:proofErr w:type="gramEnd"/>
-      <w:r>
-        <w:t xml:space="preserve">= </w:t>
-      </w:r>
-      <w:proofErr w:type="spellStart"/>
-      <w:r>
-        <w:t>Qmin</w:t>
-      </w:r>
-      <w:proofErr w:type="spellEnd"/>
-    </w:p>
-    <w:p>
-      <w:pPr>
-        <w:spacing w:after="0"/>
-      </w:pPr>
-      <w:r>
-        <w:tab/>
-      </w:r>
-    </w:p>
-    <w:p>
-      <w:pPr>
-        <w:spacing w:after="0"/>
-      </w:pPr>
-      <w:r>
-        <w:tab/>
-        <w:t xml:space="preserve">Then the ramping rate gets imposed (+/- 500 </w:t>
-      </w:r>
-      <w:proofErr w:type="spellStart"/>
-      <w:r>
-        <w:t>cfs</w:t>
-      </w:r>
-      <w:proofErr w:type="spellEnd"/>
-      <w:r>
-        <w:t xml:space="preserve"> / day) this is a problem </w:t>
-      </w:r>
-      <w:proofErr w:type="spellStart"/>
-      <w:r>
-        <w:t>bc</w:t>
-      </w:r>
-      <w:proofErr w:type="spellEnd"/>
-      <w:r>
-        <w:t xml:space="preserve"> it overrides the above – so I’ve updated that to determine the difference and distribute it across days </w:t>
+        <w:t xml:space="preserve">Then the ramping rate gets imposed (+/- 500 cfs / day) this is a problem bc it overrides the above – so I’ve updated that to determine the difference and distribute it across days </w:t>
       </w:r>
     </w:p>
     <w:p>
@@ -287,15 +168,7 @@
         <w:ind w:left="360" w:hanging="180"/>
       </w:pPr>
       <w:r>
-        <w:t xml:space="preserve">allow for a faster ramping rate if the storage is going to go over </w:t>
-      </w:r>
-      <w:proofErr w:type="spellStart"/>
-      <w:r>
-        <w:t>maxS</w:t>
-      </w:r>
-      <w:proofErr w:type="spellEnd"/>
-      <w:r>
-        <w:t xml:space="preserve"> </w:t>
+        <w:t xml:space="preserve">allow for a faster ramping rate if the storage is going to go over maxS </w:t>
       </w:r>
     </w:p>
     <w:p>
@@ -309,11 +182,7 @@
         <w:ind w:left="360" w:hanging="180"/>
       </w:pPr>
       <w:r>
-        <w:t xml:space="preserve">#find all </w:t>
-      </w:r>
-      <w:bookmarkStart w:id="0" w:name="_GoBack"/>
-      <w:r>
-        <w:t>q</w:t>
+        <w:t>#find all q</w:t>
       </w:r>
       <w:r>
         <w:t xml:space="preserve"> </w:t>
@@ -324,28 +193,9 @@
       <w:r>
         <w:t xml:space="preserve"> </w:t>
       </w:r>
-      <w:proofErr w:type="spellStart"/>
-      <w:r>
-        <w:t>qMax</w:t>
-      </w:r>
-      <w:bookmarkEnd w:id="0"/>
-      <w:proofErr w:type="spellEnd"/>
-      <w:r>
-        <w:t xml:space="preserve"> distribute those flows over prior days and update the </w:t>
-      </w:r>
-      <w:proofErr w:type="spellStart"/>
-      <w:r>
-        <w:t>dS</w:t>
-      </w:r>
-      <w:proofErr w:type="spellEnd"/>
-      <w:r>
-        <w:t xml:space="preserve"> and </w:t>
-      </w:r>
-      <w:proofErr w:type="spellStart"/>
-      <w:r>
-        <w:t>stor</w:t>
-      </w:r>
-      <w:proofErr w:type="spellEnd"/>
+      <w:r>
+        <w:t>qMax distribute those flows over prior days and update the dS and stor</w:t>
+      </w:r>
       <w:r>
         <w:tab/>
       </w:r>
@@ -361,15 +211,7 @@
         <w:ind w:left="720" w:hanging="180"/>
       </w:pPr>
       <w:r>
-        <w:t xml:space="preserve">Kind of working because it distributes flows, but not really because it’s allowing for changes in storage that are not possible (80K </w:t>
-      </w:r>
-      <w:proofErr w:type="spellStart"/>
-      <w:r>
-        <w:t>cfs</w:t>
-      </w:r>
-      <w:proofErr w:type="spellEnd"/>
-      <w:r>
-        <w:t>)</w:t>
+        <w:t>Kind of working because it distributes flows, but not really because it’s allowing for changes in storage that are not possible (80K cfs)</w:t>
       </w:r>
     </w:p>
     <w:p>
@@ -382,15 +224,7 @@
         <w:spacing w:after="0"/>
       </w:pPr>
       <w:r>
-        <w:t xml:space="preserve">Need to go through like 10 days of data to see how/why </w:t>
-      </w:r>
-      <w:proofErr w:type="spellStart"/>
-      <w:r>
-        <w:t>its</w:t>
-      </w:r>
-      <w:proofErr w:type="spellEnd"/>
-      <w:r>
-        <w:t xml:space="preserve"> going wrong</w:t>
+        <w:t>Need to go through like 10 days of data to see how/why its going wrong</w:t>
       </w:r>
     </w:p>
     <w:p>
@@ -412,7 +246,7 @@
 </file>
 
 <file path=word/numbering.xml><?xml version="1.0" encoding="utf-8"?>
-<w:numbering xmlns:wpc="http://schemas.microsoft.com/office/word/2010/wordprocessingCanvas" xmlns:cx="http://schemas.microsoft.com/office/drawing/2014/chartex" xmlns:cx1="http://schemas.microsoft.com/office/drawing/2015/9/8/chartex" xmlns:cx2="http://schemas.microsoft.com/office/drawing/2015/10/21/chartex" xmlns:cx3="http://schemas.microsoft.com/office/drawing/2016/5/9/chartex" xmlns:cx4="http://schemas.microsoft.com/office/drawing/2016/5/10/chartex" xmlns:cx5="http://schemas.microsoft.com/office/drawing/2016/5/11/chartex" xmlns:cx6="http://schemas.microsoft.com/office/drawing/2016/5/12/chartex" xmlns:cx7="http://schemas.microsoft.com/office/drawing/2016/5/13/chartex" xmlns:cx8="http://schemas.microsoft.com/office/drawing/2016/5/14/chartex" xmlns:mc="http://schemas.openxmlformats.org/markup-compatibility/2006" xmlns:aink="http://schemas.microsoft.com/office/drawing/2016/ink" xmlns:am3d="http://schemas.microsoft.com/office/drawing/2017/model3d" xmlns:o="urn:schemas-microsoft-com:office:office" xmlns:r="http://schemas.openxmlformats.org/officeDocument/2006/relationships" xmlns:m="http://schemas.openxmlformats.org/officeDocument/2006/math" xmlns:v="urn:schemas-microsoft-com:vml" xmlns:wp14="http://schemas.microsoft.com/office/word/2010/wordprocessingDrawing" xmlns:wp="http://schemas.openxmlformats.org/drawingml/2006/wordprocessingDrawing" xmlns:w10="urn:schemas-microsoft-com:office:word" xmlns:w="http://schemas.openxmlformats.org/wordprocessingml/2006/main" xmlns:w14="http://schemas.microsoft.com/office/word/2010/wordml" xmlns:w15="http://schemas.microsoft.com/office/word/2012/wordml" xmlns:w16cid="http://schemas.microsoft.com/office/word/2016/wordml/cid" xmlns:w16se="http://schemas.microsoft.com/office/word/2015/wordml/symex" xmlns:wpg="http://schemas.microsoft.com/office/word/2010/wordprocessingGroup" xmlns:wpi="http://schemas.microsoft.com/office/word/2010/wordprocessingInk" xmlns:wne="http://schemas.microsoft.com/office/word/2006/wordml" xmlns:wps="http://schemas.microsoft.com/office/word/2010/wordprocessingShape" mc:Ignorable="w14 w15 w16se w16cid wp14">
+<w:numbering xmlns:wpc="http://schemas.microsoft.com/office/word/2010/wordprocessingCanvas" xmlns:mc="http://schemas.openxmlformats.org/markup-compatibility/2006" xmlns:o="urn:schemas-microsoft-com:office:office" xmlns:r="http://schemas.openxmlformats.org/officeDocument/2006/relationships" xmlns:m="http://schemas.openxmlformats.org/officeDocument/2006/math" xmlns:v="urn:schemas-microsoft-com:vml" xmlns:wp14="http://schemas.microsoft.com/office/word/2010/wordprocessingDrawing" xmlns:wp="http://schemas.openxmlformats.org/drawingml/2006/wordprocessingDrawing" xmlns:w10="urn:schemas-microsoft-com:office:word" xmlns:w="http://schemas.openxmlformats.org/wordprocessingml/2006/main" xmlns:w14="http://schemas.microsoft.com/office/word/2010/wordml" xmlns:w15="http://schemas.microsoft.com/office/word/2012/wordml" xmlns:wpg="http://schemas.microsoft.com/office/word/2010/wordprocessingGroup" xmlns:wpi="http://schemas.microsoft.com/office/word/2010/wordprocessingInk" xmlns:wne="http://schemas.microsoft.com/office/word/2006/wordml" xmlns:wps="http://schemas.microsoft.com/office/word/2010/wordprocessingShape" mc:Ignorable="w14 w15 wp14">
   <w:abstractNum w:abstractNumId="0" w15:restartNumberingAfterBreak="0">
     <w:nsid w:val="41465AFA"/>
     <w:multiLevelType w:val="hybridMultilevel"/>
@@ -533,7 +367,7 @@
 </file>
 
 <file path=word/styles.xml><?xml version="1.0" encoding="utf-8"?>
-<w:styles xmlns:mc="http://schemas.openxmlformats.org/markup-compatibility/2006" xmlns:r="http://schemas.openxmlformats.org/officeDocument/2006/relationships" xmlns:w="http://schemas.openxmlformats.org/wordprocessingml/2006/main" xmlns:w14="http://schemas.microsoft.com/office/word/2010/wordml" xmlns:w15="http://schemas.microsoft.com/office/word/2012/wordml" xmlns:w16cid="http://schemas.microsoft.com/office/word/2016/wordml/cid" xmlns:w16se="http://schemas.microsoft.com/office/word/2015/wordml/symex" mc:Ignorable="w14 w15 w16se w16cid">
+<w:styles xmlns:mc="http://schemas.openxmlformats.org/markup-compatibility/2006" xmlns:r="http://schemas.openxmlformats.org/officeDocument/2006/relationships" xmlns:w="http://schemas.openxmlformats.org/wordprocessingml/2006/main" xmlns:w14="http://schemas.microsoft.com/office/word/2010/wordml" xmlns:w15="http://schemas.microsoft.com/office/word/2012/wordml" mc:Ignorable="w14 w15">
   <w:docDefaults>
     <w:rPrDefault>
       <w:rPr>
@@ -549,7 +383,7 @@
       </w:pPr>
     </w:pPrDefault>
   </w:docDefaults>
-  <w:latentStyles w:defLockedState="0" w:defUIPriority="99" w:defSemiHidden="0" w:defUnhideWhenUsed="0" w:defQFormat="0" w:count="375">
+  <w:latentStyles w:defLockedState="0" w:defUIPriority="99" w:defSemiHidden="0" w:defUnhideWhenUsed="0" w:defQFormat="0" w:count="371">
     <w:lsdException w:name="Normal" w:uiPriority="0" w:qFormat="1"/>
     <w:lsdException w:name="heading 1" w:uiPriority="9" w:qFormat="1"/>
     <w:lsdException w:name="heading 2" w:semiHidden="1" w:uiPriority="9" w:unhideWhenUsed="1" w:qFormat="1"/>
@@ -655,6 +489,7 @@
     <w:lsdException w:name="HTML Sample" w:semiHidden="1" w:unhideWhenUsed="1"/>
     <w:lsdException w:name="HTML Typewriter" w:semiHidden="1" w:unhideWhenUsed="1"/>
     <w:lsdException w:name="HTML Variable" w:semiHidden="1" w:unhideWhenUsed="1"/>
+    <w:lsdException w:name="Normal Table" w:semiHidden="1" w:unhideWhenUsed="1"/>
     <w:lsdException w:name="annotation subject" w:semiHidden="1" w:unhideWhenUsed="1"/>
     <w:lsdException w:name="No List" w:semiHidden="1" w:unhideWhenUsed="1"/>
     <w:lsdException w:name="Outline List 1" w:semiHidden="1" w:unhideWhenUsed="1"/>
@@ -698,8 +533,10 @@
     <w:lsdException w:name="Table Elegant" w:semiHidden="1" w:unhideWhenUsed="1"/>
     <w:lsdException w:name="Table Professional" w:semiHidden="1" w:unhideWhenUsed="1"/>
     <w:lsdException w:name="Table Subtle 1" w:semiHidden="1" w:unhideWhenUsed="1"/>
+    <w:lsdException w:name="Table Subtle 2" w:semiHidden="1" w:unhideWhenUsed="1"/>
     <w:lsdException w:name="Table Web 1" w:semiHidden="1" w:unhideWhenUsed="1"/>
     <w:lsdException w:name="Table Web 2" w:semiHidden="1" w:unhideWhenUsed="1"/>
+    <w:lsdException w:name="Table Web 3" w:semiHidden="1" w:unhideWhenUsed="1"/>
     <w:lsdException w:name="Balloon Text" w:semiHidden="1" w:unhideWhenUsed="1"/>
     <w:lsdException w:name="Table Grid" w:uiPriority="39"/>
     <w:lsdException w:name="Table Theme" w:semiHidden="1" w:unhideWhenUsed="1"/>
@@ -918,10 +755,6 @@
     <w:lsdException w:name="List Table 5 Dark Accent 6" w:uiPriority="50"/>
     <w:lsdException w:name="List Table 6 Colorful Accent 6" w:uiPriority="51"/>
     <w:lsdException w:name="List Table 7 Colorful Accent 6" w:uiPriority="52"/>
-    <w:lsdException w:name="Mention" w:semiHidden="1" w:unhideWhenUsed="1"/>
-    <w:lsdException w:name="Smart Hyperlink" w:semiHidden="1" w:unhideWhenUsed="1"/>
-    <w:lsdException w:name="Hashtag" w:semiHidden="1" w:unhideWhenUsed="1"/>
-    <w:lsdException w:name="Unresolved Mention" w:semiHidden="1" w:unhideWhenUsed="1"/>
   </w:latentStyles>
   <w:style w:type="paragraph" w:default="1" w:styleId="Normal">
     <w:name w:val="Normal"/>

</xml_diff>